<commit_message>
Solution to --> fatal: refusing to merge unrelated histories
</commit_message>
<xml_diff>
--- a/Git/Problems met and solutions  .docx
+++ b/Git/Problems met and solutions  .docx
@@ -1,6 +1,6 @@
 
 <file path=word/document.xml><?xml version="1.0" encoding="utf-8"?>
-<w:document xmlns:wpc="http://schemas.microsoft.com/office/word/2010/wordprocessingCanvas" xmlns:mc="http://schemas.openxmlformats.org/markup-compatibility/2006" xmlns:o="urn:schemas-microsoft-com:office:office" xmlns:r="http://schemas.openxmlformats.org/officeDocument/2006/relationships" xmlns:m="http://schemas.openxmlformats.org/officeDocument/2006/math" xmlns:v="urn:schemas-microsoft-com:vml" xmlns:wp14="http://schemas.microsoft.com/office/word/2010/wordprocessingDrawing" xmlns:wp="http://schemas.openxmlformats.org/drawingml/2006/wordprocessingDrawing" xmlns:w10="urn:schemas-microsoft-com:office:word" xmlns:w="http://schemas.openxmlformats.org/wordprocessingml/2006/main" xmlns:w14="http://schemas.microsoft.com/office/word/2010/wordml" xmlns:w15="http://schemas.microsoft.com/office/word/2012/wordml" xmlns:wpg="http://schemas.microsoft.com/office/word/2010/wordprocessingGroup" xmlns:wpi="http://schemas.microsoft.com/office/word/2010/wordprocessingInk" xmlns:wne="http://schemas.microsoft.com/office/word/2006/wordml" xmlns:wps="http://schemas.microsoft.com/office/word/2010/wordprocessingShape" mc:Ignorable="w14 w15 wp14">
+<w:document xmlns:wpc="http://schemas.microsoft.com/office/word/2010/wordprocessingCanvas" xmlns:cx="http://schemas.microsoft.com/office/drawing/2014/chartex" xmlns:mc="http://schemas.openxmlformats.org/markup-compatibility/2006" xmlns:o="urn:schemas-microsoft-com:office:office" xmlns:r="http://schemas.openxmlformats.org/officeDocument/2006/relationships" xmlns:m="http://schemas.openxmlformats.org/officeDocument/2006/math" xmlns:v="urn:schemas-microsoft-com:vml" xmlns:wp14="http://schemas.microsoft.com/office/word/2010/wordprocessingDrawing" xmlns:wp="http://schemas.openxmlformats.org/drawingml/2006/wordprocessingDrawing" xmlns:w10="urn:schemas-microsoft-com:office:word" xmlns:w="http://schemas.openxmlformats.org/wordprocessingml/2006/main" xmlns:w14="http://schemas.microsoft.com/office/word/2010/wordml" xmlns:w15="http://schemas.microsoft.com/office/word/2012/wordml" xmlns:w16se="http://schemas.microsoft.com/office/word/2015/wordml/symex" xmlns:wpg="http://schemas.microsoft.com/office/word/2010/wordprocessingGroup" xmlns:wpi="http://schemas.microsoft.com/office/word/2010/wordprocessingInk" xmlns:wne="http://schemas.microsoft.com/office/word/2006/wordml" xmlns:wps="http://schemas.microsoft.com/office/word/2010/wordprocessingShape" mc:Ignorable="w14 w15 w16se wp14">
   <w:body>
     <w:p>
       <w:pPr>
@@ -1408,7 +1408,7 @@
       </w:pPr>
       <w:r>
         <w:rPr>
-          <w:rFonts w:asciiTheme="majorHAnsi" w:eastAsia="SimSun" w:hAnsiTheme="majorHAnsi" w:cs="SimSun"/>
+          <w:rFonts w:asciiTheme="majorHAnsi" w:eastAsia="宋体" w:hAnsiTheme="majorHAnsi" w:cs="宋体"/>
           <w:sz w:val="32"/>
           <w:szCs w:val="32"/>
           <w:highlight w:val="yellow"/>
@@ -1426,7 +1426,7 @@
       </w:r>
       <w:r>
         <w:rPr>
-          <w:rFonts w:asciiTheme="majorHAnsi" w:eastAsia="SimSun" w:hAnsiTheme="majorHAnsi" w:cs="SimSun"/>
+          <w:rFonts w:asciiTheme="majorHAnsi" w:eastAsia="宋体" w:hAnsiTheme="majorHAnsi" w:cs="宋体"/>
           <w:sz w:val="32"/>
           <w:szCs w:val="32"/>
           <w:highlight w:val="yellow"/>
@@ -1466,7 +1466,7 @@
       </w:pPr>
       <w:r>
         <w:rPr>
-          <w:rFonts w:asciiTheme="majorHAnsi" w:eastAsia="SimSun" w:hAnsiTheme="majorHAnsi" w:cs="SimSun"/>
+          <w:rFonts w:asciiTheme="majorHAnsi" w:eastAsia="宋体" w:hAnsiTheme="majorHAnsi" w:cs="宋体"/>
           <w:sz w:val="32"/>
           <w:szCs w:val="32"/>
           <w:highlight w:val="yellow"/>
@@ -1492,7 +1492,27 @@
           <w:highlight w:val="yellow"/>
         </w:rPr>
         <w:lastRenderedPageBreak/>
-        <w:t>git remote rm origin</w:t>
+        <w:t xml:space="preserve">git remote </w:t>
+      </w:r>
+      <w:proofErr w:type="spellStart"/>
+      <w:r>
+        <w:rPr>
+          <w:rFonts w:asciiTheme="majorHAnsi" w:eastAsia="Times New Roman" w:hAnsiTheme="majorHAnsi" w:cs="Times New Roman"/>
+          <w:sz w:val="32"/>
+          <w:szCs w:val="32"/>
+          <w:highlight w:val="yellow"/>
+        </w:rPr>
+        <w:t>rm</w:t>
+      </w:r>
+      <w:proofErr w:type="spellEnd"/>
+      <w:r>
+        <w:rPr>
+          <w:rFonts w:asciiTheme="majorHAnsi" w:eastAsia="Times New Roman" w:hAnsiTheme="majorHAnsi" w:cs="Times New Roman"/>
+          <w:sz w:val="32"/>
+          <w:szCs w:val="32"/>
+          <w:highlight w:val="yellow"/>
+        </w:rPr>
+        <w:t xml:space="preserve"> origin</w:t>
       </w:r>
     </w:p>
     <w:p>
@@ -1507,7 +1527,7 @@
       </w:pPr>
       <w:r>
         <w:rPr>
-          <w:rFonts w:asciiTheme="majorHAnsi" w:eastAsia="SimSun" w:hAnsiTheme="majorHAnsi" w:cs="SimSun"/>
+          <w:rFonts w:asciiTheme="majorHAnsi" w:eastAsia="宋体" w:hAnsiTheme="majorHAnsi" w:cs="宋体"/>
           <w:sz w:val="32"/>
           <w:szCs w:val="32"/>
           <w:highlight w:val="yellow"/>
@@ -1525,7 +1545,7 @@
       </w:r>
       <w:r>
         <w:rPr>
-          <w:rFonts w:asciiTheme="majorHAnsi" w:eastAsia="SimSun" w:hAnsiTheme="majorHAnsi" w:cs="SimSun"/>
+          <w:rFonts w:asciiTheme="majorHAnsi" w:eastAsia="宋体" w:hAnsiTheme="majorHAnsi" w:cs="宋体"/>
           <w:sz w:val="32"/>
           <w:szCs w:val="32"/>
           <w:highlight w:val="yellow"/>
@@ -1545,7 +1565,7 @@
       </w:pPr>
       <w:r>
         <w:rPr>
-          <w:rFonts w:asciiTheme="majorHAnsi" w:eastAsia="SimSun" w:hAnsiTheme="majorHAnsi" w:cs="SimSun"/>
+          <w:rFonts w:asciiTheme="majorHAnsi" w:eastAsia="宋体" w:hAnsiTheme="majorHAnsi" w:cs="宋体"/>
           <w:sz w:val="32"/>
           <w:szCs w:val="32"/>
           <w:highlight w:val="yellow"/>
@@ -1563,7 +1583,7 @@
       </w:r>
       <w:r>
         <w:rPr>
-          <w:rFonts w:asciiTheme="majorHAnsi" w:eastAsia="SimSun" w:hAnsiTheme="majorHAnsi" w:cs="SimSun"/>
+          <w:rFonts w:asciiTheme="majorHAnsi" w:eastAsia="宋体" w:hAnsiTheme="majorHAnsi" w:cs="宋体"/>
           <w:sz w:val="32"/>
           <w:szCs w:val="32"/>
           <w:highlight w:val="yellow"/>
@@ -1581,6 +1601,8 @@
           <w:highlight w:val="yellow"/>
         </w:rPr>
       </w:pPr>
+      <w:proofErr w:type="spellStart"/>
+      <w:proofErr w:type="gramStart"/>
       <w:r>
         <w:rPr>
           <w:rFonts w:asciiTheme="majorHAnsi" w:eastAsia="Times New Roman" w:hAnsiTheme="majorHAnsi" w:cs="Times New Roman"/>
@@ -1588,7 +1610,38 @@
           <w:szCs w:val="32"/>
           <w:highlight w:val="yellow"/>
         </w:rPr>
-        <w:t>error:failed to push som refs to.......</w:t>
+        <w:t>error:failed</w:t>
+      </w:r>
+      <w:proofErr w:type="spellEnd"/>
+      <w:proofErr w:type="gramEnd"/>
+      <w:r>
+        <w:rPr>
+          <w:rFonts w:asciiTheme="majorHAnsi" w:eastAsia="Times New Roman" w:hAnsiTheme="majorHAnsi" w:cs="Times New Roman"/>
+          <w:sz w:val="32"/>
+          <w:szCs w:val="32"/>
+          <w:highlight w:val="yellow"/>
+        </w:rPr>
+        <w:t xml:space="preserve"> to push </w:t>
+      </w:r>
+      <w:proofErr w:type="spellStart"/>
+      <w:r>
+        <w:rPr>
+          <w:rFonts w:asciiTheme="majorHAnsi" w:eastAsia="Times New Roman" w:hAnsiTheme="majorHAnsi" w:cs="Times New Roman"/>
+          <w:sz w:val="32"/>
+          <w:szCs w:val="32"/>
+          <w:highlight w:val="yellow"/>
+        </w:rPr>
+        <w:t>som</w:t>
+      </w:r>
+      <w:proofErr w:type="spellEnd"/>
+      <w:r>
+        <w:rPr>
+          <w:rFonts w:asciiTheme="majorHAnsi" w:eastAsia="Times New Roman" w:hAnsiTheme="majorHAnsi" w:cs="Times New Roman"/>
+          <w:sz w:val="32"/>
+          <w:szCs w:val="32"/>
+          <w:highlight w:val="yellow"/>
+        </w:rPr>
+        <w:t xml:space="preserve"> refs to.......</w:t>
       </w:r>
     </w:p>
     <w:p>
@@ -1603,7 +1656,7 @@
       </w:pPr>
       <w:r>
         <w:rPr>
-          <w:rFonts w:asciiTheme="majorHAnsi" w:eastAsia="SimSun" w:hAnsiTheme="majorHAnsi" w:cs="SimSun"/>
+          <w:rFonts w:asciiTheme="majorHAnsi" w:eastAsia="宋体" w:hAnsiTheme="majorHAnsi" w:cs="宋体"/>
           <w:sz w:val="32"/>
           <w:szCs w:val="32"/>
           <w:highlight w:val="yellow"/>
@@ -1643,13 +1696,14 @@
       </w:pPr>
       <w:r>
         <w:rPr>
-          <w:rFonts w:asciiTheme="majorHAnsi" w:eastAsia="SimSun" w:hAnsiTheme="majorHAnsi" w:cs="SimSun"/>
+          <w:rFonts w:asciiTheme="majorHAnsi" w:eastAsia="宋体" w:hAnsiTheme="majorHAnsi" w:cs="宋体"/>
           <w:sz w:val="32"/>
           <w:szCs w:val="32"/>
           <w:highlight w:val="yellow"/>
         </w:rPr>
         <w:t>先把远程服务器</w:t>
       </w:r>
+      <w:proofErr w:type="spellStart"/>
       <w:r>
         <w:rPr>
           <w:rFonts w:asciiTheme="majorHAnsi" w:eastAsia="Times New Roman" w:hAnsiTheme="majorHAnsi" w:cs="Times New Roman"/>
@@ -1659,9 +1713,10 @@
         </w:rPr>
         <w:t>github</w:t>
       </w:r>
-      <w:r>
-        <w:rPr>
-          <w:rFonts w:asciiTheme="majorHAnsi" w:eastAsia="SimSun" w:hAnsiTheme="majorHAnsi" w:cs="SimSun"/>
+      <w:proofErr w:type="spellEnd"/>
+      <w:r>
+        <w:rPr>
+          <w:rFonts w:asciiTheme="majorHAnsi" w:eastAsia="宋体" w:hAnsiTheme="majorHAnsi" w:cs="宋体"/>
           <w:sz w:val="32"/>
           <w:szCs w:val="32"/>
           <w:highlight w:val="yellow"/>
@@ -1679,7 +1734,7 @@
       </w:r>
       <w:r>
         <w:rPr>
-          <w:rFonts w:asciiTheme="majorHAnsi" w:eastAsia="SimSun" w:hAnsiTheme="majorHAnsi" w:cs="SimSun"/>
+          <w:rFonts w:asciiTheme="majorHAnsi" w:eastAsia="宋体" w:hAnsiTheme="majorHAnsi" w:cs="宋体"/>
           <w:sz w:val="32"/>
           <w:szCs w:val="32"/>
           <w:highlight w:val="yellow"/>
@@ -1691,7 +1746,7 @@
       <w:pPr>
         <w:spacing w:after="0" w:line="240" w:lineRule="auto"/>
         <w:rPr>
-          <w:rFonts w:asciiTheme="majorHAnsi" w:eastAsia="Times New Roman" w:hAnsiTheme="majorHAnsi" w:cs="Times New Roman" w:hint="eastAsia"/>
+          <w:rFonts w:asciiTheme="majorHAnsi" w:eastAsia="Times New Roman" w:hAnsiTheme="majorHAnsi" w:cs="Times New Roman"/>
           <w:sz w:val="32"/>
           <w:szCs w:val="32"/>
         </w:rPr>
@@ -1745,7 +1800,7 @@
       </w:r>
       <w:r>
         <w:rPr>
-          <w:rFonts w:ascii="Microsoft YaHei" w:eastAsia="Microsoft YaHei" w:hAnsi="Microsoft YaHei" w:cs="Microsoft YaHei" w:hint="eastAsia"/>
+          <w:rFonts w:ascii="微软雅黑" w:eastAsia="微软雅黑" w:hAnsi="微软雅黑" w:cs="微软雅黑" w:hint="eastAsia"/>
           <w:b/>
           <w:color w:val="242729"/>
           <w:kern w:val="36"/>
@@ -1769,7 +1824,7 @@
       </w:r>
       <w:r>
         <w:rPr>
-          <w:rFonts w:ascii="Microsoft YaHei" w:eastAsia="Microsoft YaHei" w:hAnsi="Microsoft YaHei" w:cs="Microsoft YaHei" w:hint="eastAsia"/>
+          <w:rFonts w:ascii="微软雅黑" w:eastAsia="微软雅黑" w:hAnsi="微软雅黑" w:cs="微软雅黑" w:hint="eastAsia"/>
           <w:b/>
           <w:color w:val="242729"/>
           <w:kern w:val="36"/>
@@ -1845,7 +1900,7 @@
       </w:r>
       <w:r>
         <w:rPr>
-          <w:rFonts w:ascii="Microsoft YaHei" w:eastAsia="Microsoft YaHei" w:hAnsi="Microsoft YaHei" w:cs="Microsoft YaHei" w:hint="eastAsia"/>
+          <w:rFonts w:ascii="微软雅黑" w:eastAsia="微软雅黑" w:hAnsi="微软雅黑" w:cs="微软雅黑" w:hint="eastAsia"/>
           <w:b/>
           <w:color w:val="242729"/>
           <w:kern w:val="36"/>
@@ -1869,7 +1924,7 @@
       </w:r>
       <w:r>
         <w:rPr>
-          <w:rFonts w:ascii="Microsoft YaHei" w:eastAsia="Microsoft YaHei" w:hAnsi="Microsoft YaHei" w:cs="Microsoft YaHei" w:hint="eastAsia"/>
+          <w:rFonts w:ascii="微软雅黑" w:eastAsia="微软雅黑" w:hAnsi="微软雅黑" w:cs="微软雅黑" w:hint="eastAsia"/>
           <w:b/>
           <w:color w:val="242729"/>
           <w:kern w:val="36"/>
@@ -1893,7 +1948,7 @@
       </w:r>
       <w:r>
         <w:rPr>
-          <w:rFonts w:ascii="Microsoft YaHei" w:eastAsia="Microsoft YaHei" w:hAnsi="Microsoft YaHei" w:cs="Microsoft YaHei" w:hint="eastAsia"/>
+          <w:rFonts w:ascii="微软雅黑" w:eastAsia="微软雅黑" w:hAnsi="微软雅黑" w:cs="微软雅黑" w:hint="eastAsia"/>
           <w:b/>
           <w:color w:val="242729"/>
           <w:kern w:val="36"/>
@@ -1944,6 +1999,7 @@
           <w:bdr w:val="none" w:sz="0" w:space="0" w:color="auto" w:frame="1"/>
         </w:rPr>
       </w:pPr>
+      <w:proofErr w:type="spellStart"/>
       <w:r>
         <w:rPr>
           <w:rFonts w:asciiTheme="majorHAnsi" w:eastAsia="Times New Roman" w:hAnsiTheme="majorHAnsi" w:cs="Arial"/>
@@ -1956,9 +2012,10 @@
         </w:rPr>
         <w:t>Github</w:t>
       </w:r>
-      <w:r>
-        <w:rPr>
-          <w:rFonts w:ascii="Microsoft YaHei" w:eastAsia="Microsoft YaHei" w:hAnsi="Microsoft YaHei" w:cs="Microsoft YaHei" w:hint="eastAsia"/>
+      <w:proofErr w:type="spellEnd"/>
+      <w:r>
+        <w:rPr>
+          <w:rFonts w:ascii="微软雅黑" w:eastAsia="微软雅黑" w:hAnsi="微软雅黑" w:cs="微软雅黑" w:hint="eastAsia"/>
           <w:b/>
           <w:color w:val="242729"/>
           <w:kern w:val="36"/>
@@ -2015,11 +2072,37 @@
           <w:szCs w:val="40"/>
           <w:bdr w:val="none" w:sz="0" w:space="0" w:color="auto" w:frame="1"/>
         </w:rPr>
-        <w:t xml:space="preserve">git lfs </w:t>
-      </w:r>
-      <w:r>
-        <w:rPr>
-          <w:rFonts w:ascii="Microsoft YaHei" w:eastAsia="Microsoft YaHei" w:hAnsi="Microsoft YaHei" w:cs="Microsoft YaHei" w:hint="eastAsia"/>
+        <w:t xml:space="preserve">git </w:t>
+      </w:r>
+      <w:proofErr w:type="spellStart"/>
+      <w:r>
+        <w:rPr>
+          <w:rFonts w:asciiTheme="majorHAnsi" w:eastAsia="Times New Roman" w:hAnsiTheme="majorHAnsi" w:cs="Arial"/>
+          <w:b/>
+          <w:color w:val="242729"/>
+          <w:kern w:val="36"/>
+          <w:sz w:val="40"/>
+          <w:szCs w:val="40"/>
+          <w:bdr w:val="none" w:sz="0" w:space="0" w:color="auto" w:frame="1"/>
+        </w:rPr>
+        <w:t>lfs</w:t>
+      </w:r>
+      <w:proofErr w:type="spellEnd"/>
+      <w:r>
+        <w:rPr>
+          <w:rFonts w:asciiTheme="majorHAnsi" w:eastAsia="Times New Roman" w:hAnsiTheme="majorHAnsi" w:cs="Arial"/>
+          <w:b/>
+          <w:color w:val="242729"/>
+          <w:kern w:val="36"/>
+          <w:sz w:val="40"/>
+          <w:szCs w:val="40"/>
+          <w:bdr w:val="none" w:sz="0" w:space="0" w:color="auto" w:frame="1"/>
+        </w:rPr>
+        <w:t xml:space="preserve"> </w:t>
+      </w:r>
+      <w:r>
+        <w:rPr>
+          <w:rFonts w:ascii="微软雅黑" w:eastAsia="微软雅黑" w:hAnsi="微软雅黑" w:cs="微软雅黑" w:hint="eastAsia"/>
           <w:b/>
           <w:color w:val="242729"/>
           <w:kern w:val="36"/>
@@ -2043,7 +2126,7 @@
       </w:r>
       <w:r>
         <w:rPr>
-          <w:rFonts w:ascii="Microsoft YaHei" w:eastAsia="Microsoft YaHei" w:hAnsi="Microsoft YaHei" w:cs="Microsoft YaHei" w:hint="eastAsia"/>
+          <w:rFonts w:ascii="微软雅黑" w:eastAsia="微软雅黑" w:hAnsi="微软雅黑" w:cs="微软雅黑" w:hint="eastAsia"/>
           <w:b/>
           <w:color w:val="242729"/>
           <w:kern w:val="36"/>
@@ -2067,7 +2150,7 @@
       </w:r>
       <w:r>
         <w:rPr>
-          <w:rFonts w:ascii="Microsoft YaHei" w:eastAsia="Microsoft YaHei" w:hAnsi="Microsoft YaHei" w:cs="Microsoft YaHei" w:hint="eastAsia"/>
+          <w:rFonts w:ascii="微软雅黑" w:eastAsia="微软雅黑" w:hAnsi="微软雅黑" w:cs="微软雅黑" w:hint="eastAsia"/>
           <w:b/>
           <w:color w:val="242729"/>
           <w:kern w:val="36"/>
@@ -2128,7 +2211,7 @@
       </w:r>
       <w:r>
         <w:rPr>
-          <w:rFonts w:ascii="Microsoft YaHei" w:eastAsia="Microsoft YaHei" w:hAnsi="Microsoft YaHei" w:cs="Microsoft YaHei" w:hint="eastAsia"/>
+          <w:rFonts w:ascii="微软雅黑" w:eastAsia="微软雅黑" w:hAnsi="微软雅黑" w:cs="微软雅黑" w:hint="eastAsia"/>
           <w:b/>
           <w:color w:val="242729"/>
           <w:kern w:val="36"/>
@@ -2184,8 +2267,6 @@
           <w:t>https://www.jianshu.com/p/0108858d1665</w:t>
         </w:r>
       </w:hyperlink>
-      <w:bookmarkStart w:id="0" w:name="_GoBack"/>
-      <w:bookmarkEnd w:id="0"/>
     </w:p>
     <w:p>
       <w:pPr>
@@ -2217,7 +2298,7 @@
       </w:r>
       <w:r>
         <w:rPr>
-          <w:rFonts w:ascii="Microsoft YaHei" w:eastAsia="Microsoft YaHei" w:hAnsi="Microsoft YaHei" w:cs="Microsoft YaHei" w:hint="eastAsia"/>
+          <w:rFonts w:ascii="微软雅黑" w:eastAsia="微软雅黑" w:hAnsi="微软雅黑" w:cs="微软雅黑" w:hint="eastAsia"/>
           <w:b/>
           <w:color w:val="242729"/>
           <w:kern w:val="36"/>
@@ -2234,6 +2315,7 @@
         <w:shd w:val="clear" w:color="auto" w:fill="FFFFFF"/>
         <w:spacing w:before="300" w:beforeAutospacing="0" w:after="0" w:afterAutospacing="0"/>
         <w:rPr>
+          <w:rStyle w:val="Hyperlink"/>
           <w:rFonts w:asciiTheme="majorHAnsi" w:hAnsiTheme="majorHAnsi"/>
           <w:sz w:val="32"/>
           <w:szCs w:val="32"/>
@@ -2255,9 +2337,207 @@
       <w:pPr>
         <w:pStyle w:val="Heading1"/>
         <w:shd w:val="clear" w:color="auto" w:fill="FFFFFF"/>
+        <w:spacing w:before="300" w:beforeAutospacing="0" w:after="0" w:afterAutospacing="0"/>
+        <w:rPr>
+          <w:rStyle w:val="Hyperlink"/>
+          <w:rFonts w:asciiTheme="majorHAnsi" w:hAnsiTheme="majorHAnsi"/>
+          <w:sz w:val="32"/>
+          <w:szCs w:val="32"/>
+        </w:rPr>
+      </w:pPr>
+    </w:p>
+    <w:p>
+      <w:pPr>
+        <w:shd w:val="clear" w:color="auto" w:fill="FFFFFF"/>
+        <w:spacing w:after="0" w:line="240" w:lineRule="auto"/>
+        <w:textAlignment w:val="baseline"/>
+        <w:outlineLvl w:val="0"/>
+        <w:rPr>
+          <w:rFonts w:asciiTheme="majorHAnsi" w:eastAsia="Times New Roman" w:hAnsiTheme="majorHAnsi" w:cs="Arial"/>
+          <w:b/>
+          <w:color w:val="242729"/>
+          <w:kern w:val="36"/>
+          <w:sz w:val="40"/>
+          <w:szCs w:val="40"/>
+          <w:bdr w:val="none" w:sz="0" w:space="0" w:color="auto" w:frame="1"/>
+        </w:rPr>
+      </w:pPr>
+      <w:r>
+        <w:rPr>
+          <w:rFonts w:asciiTheme="majorHAnsi" w:eastAsia="Times New Roman" w:hAnsiTheme="majorHAnsi" w:cs="Arial"/>
+          <w:b/>
+          <w:color w:val="242729"/>
+          <w:kern w:val="36"/>
+          <w:sz w:val="40"/>
+          <w:szCs w:val="40"/>
+          <w:bdr w:val="none" w:sz="0" w:space="0" w:color="auto" w:frame="1"/>
+        </w:rPr>
+        <w:t>fatal: refusing to merge unrelated histories</w:t>
+      </w:r>
+    </w:p>
+    <w:p>
+      <w:pPr>
+        <w:shd w:val="clear" w:color="auto" w:fill="FFFFFF"/>
+        <w:spacing w:after="0" w:line="240" w:lineRule="auto"/>
+        <w:textAlignment w:val="baseline"/>
+        <w:outlineLvl w:val="0"/>
+        <w:rPr>
+          <w:rFonts w:asciiTheme="majorHAnsi" w:eastAsia="Times New Roman" w:hAnsiTheme="majorHAnsi" w:cs="Arial"/>
+          <w:b/>
+          <w:color w:val="242729"/>
+          <w:kern w:val="36"/>
+          <w:sz w:val="40"/>
+          <w:szCs w:val="40"/>
+          <w:bdr w:val="none" w:sz="0" w:space="0" w:color="auto" w:frame="1"/>
+        </w:rPr>
+      </w:pPr>
+      <w:r>
+        <w:rPr>
+          <w:rFonts w:asciiTheme="majorHAnsi" w:eastAsia="Times New Roman" w:hAnsiTheme="majorHAnsi" w:cs="Arial"/>
+          <w:b/>
+          <w:color w:val="242729"/>
+          <w:kern w:val="36"/>
+          <w:sz w:val="40"/>
+          <w:szCs w:val="40"/>
+          <w:bdr w:val="none" w:sz="0" w:space="0" w:color="auto" w:frame="1"/>
+        </w:rPr>
+        <w:t>Error redoing merge 1234deadbeef1234deadbeef</w:t>
+      </w:r>
+    </w:p>
+    <w:p>
+      <w:pPr>
+        <w:pStyle w:val="Heading1"/>
+        <w:shd w:val="clear" w:color="auto" w:fill="FFFFFF"/>
+        <w:spacing w:before="300" w:beforeAutospacing="0" w:after="0" w:afterAutospacing="0"/>
+        <w:rPr>
+          <w:rFonts w:asciiTheme="majorHAnsi" w:hAnsiTheme="majorHAnsi"/>
+          <w:sz w:val="32"/>
+          <w:szCs w:val="32"/>
+        </w:rPr>
+      </w:pPr>
+      <w:r>
+        <w:rPr>
+          <w:rFonts w:asciiTheme="minorEastAsia" w:eastAsiaTheme="minorEastAsia" w:hAnsiTheme="minorEastAsia" w:hint="eastAsia"/>
+          <w:sz w:val="32"/>
+          <w:szCs w:val="32"/>
+        </w:rPr>
+        <w:t>解决方法：</w:t>
+      </w:r>
+      <w:bookmarkStart w:id="0" w:name="_GoBack"/>
+      <w:bookmarkEnd w:id="0"/>
+    </w:p>
+    <w:p>
+      <w:pPr>
+        <w:pStyle w:val="HTMLPreformatted"/>
+        <w:shd w:val="clear" w:color="auto" w:fill="EFF0F1"/>
+        <w:textAlignment w:val="baseline"/>
+        <w:rPr>
+          <w:rStyle w:val="HTMLCode"/>
+          <w:rFonts w:ascii="Consolas" w:hAnsi="Consolas"/>
+          <w:color w:val="242729"/>
+          <w:bdr w:val="none" w:sz="0" w:space="0" w:color="auto" w:frame="1"/>
+          <w:shd w:val="clear" w:color="auto" w:fill="EFF0F1"/>
+        </w:rPr>
+      </w:pPr>
+      <w:r>
+        <w:rPr>
+          <w:rStyle w:val="HTMLCode"/>
+          <w:rFonts w:ascii="Consolas" w:hAnsi="Consolas"/>
+          <w:color w:val="242729"/>
+          <w:bdr w:val="none" w:sz="0" w:space="0" w:color="auto" w:frame="1"/>
+          <w:shd w:val="clear" w:color="auto" w:fill="EFF0F1"/>
+        </w:rPr>
+        <w:t>git pull origin master --allow-unrelated-histories</w:t>
+      </w:r>
+    </w:p>
+    <w:p>
+      <w:pPr>
+        <w:pStyle w:val="HTMLPreformatted"/>
+        <w:shd w:val="clear" w:color="auto" w:fill="EFF0F1"/>
+        <w:textAlignment w:val="baseline"/>
+        <w:rPr>
+          <w:rStyle w:val="HTMLCode"/>
+          <w:rFonts w:ascii="Consolas" w:hAnsi="Consolas"/>
+          <w:color w:val="242729"/>
+          <w:bdr w:val="none" w:sz="0" w:space="0" w:color="auto" w:frame="1"/>
+          <w:shd w:val="clear" w:color="auto" w:fill="EFF0F1"/>
+        </w:rPr>
+      </w:pPr>
+      <w:r>
+        <w:rPr>
+          <w:rStyle w:val="HTMLCode"/>
+          <w:rFonts w:ascii="Consolas" w:hAnsi="Consolas"/>
+          <w:color w:val="242729"/>
+          <w:bdr w:val="none" w:sz="0" w:space="0" w:color="auto" w:frame="1"/>
+          <w:shd w:val="clear" w:color="auto" w:fill="EFF0F1"/>
+        </w:rPr>
+        <w:t>git merge origin origin/master</w:t>
+      </w:r>
+    </w:p>
+    <w:p>
+      <w:pPr>
+        <w:pStyle w:val="HTMLPreformatted"/>
+        <w:shd w:val="clear" w:color="auto" w:fill="EFF0F1"/>
+        <w:textAlignment w:val="baseline"/>
+        <w:rPr>
+          <w:rStyle w:val="HTMLCode"/>
+          <w:rFonts w:ascii="Consolas" w:hAnsi="Consolas"/>
+          <w:color w:val="242729"/>
+          <w:bdr w:val="none" w:sz="0" w:space="0" w:color="auto" w:frame="1"/>
+          <w:shd w:val="clear" w:color="auto" w:fill="EFF0F1"/>
+        </w:rPr>
+      </w:pPr>
+      <w:r>
+        <w:rPr>
+          <w:rStyle w:val="HTMLCode"/>
+          <w:rFonts w:ascii="Consolas" w:hAnsi="Consolas"/>
+          <w:color w:val="242729"/>
+          <w:bdr w:val="none" w:sz="0" w:space="0" w:color="auto" w:frame="1"/>
+          <w:shd w:val="clear" w:color="auto" w:fill="EFF0F1"/>
+        </w:rPr>
+        <w:t>... add and commit here...</w:t>
+      </w:r>
+    </w:p>
+    <w:p>
+      <w:pPr>
+        <w:pStyle w:val="HTMLPreformatted"/>
+        <w:shd w:val="clear" w:color="auto" w:fill="EFF0F1"/>
+        <w:textAlignment w:val="baseline"/>
+        <w:rPr>
+          <w:rFonts w:ascii="Consolas" w:hAnsi="Consolas"/>
+          <w:color w:val="242729"/>
+        </w:rPr>
+      </w:pPr>
+      <w:r>
+        <w:rPr>
+          <w:rStyle w:val="HTMLCode"/>
+          <w:rFonts w:ascii="Consolas" w:hAnsi="Consolas"/>
+          <w:color w:val="242729"/>
+          <w:bdr w:val="none" w:sz="0" w:space="0" w:color="auto" w:frame="1"/>
+          <w:shd w:val="clear" w:color="auto" w:fill="EFF0F1"/>
+        </w:rPr>
+        <w:t>git push origin master</w:t>
+      </w:r>
+    </w:p>
+    <w:p>
+      <w:pPr>
+        <w:pStyle w:val="Heading1"/>
+        <w:shd w:val="clear" w:color="auto" w:fill="FFFFFF"/>
+        <w:spacing w:before="300" w:beforeAutospacing="0" w:after="0" w:afterAutospacing="0"/>
+        <w:rPr>
+          <w:rFonts w:asciiTheme="majorHAnsi" w:hAnsiTheme="majorHAnsi"/>
+          <w:sz w:val="32"/>
+          <w:szCs w:val="32"/>
+        </w:rPr>
+      </w:pPr>
+    </w:p>
+    <w:p>
+      <w:pPr>
+        <w:pStyle w:val="Heading1"/>
+        <w:shd w:val="clear" w:color="auto" w:fill="FFFFFF"/>
         <w:spacing w:before="0" w:beforeAutospacing="0" w:after="0" w:afterAutospacing="0"/>
         <w:rPr>
-          <w:rFonts w:asciiTheme="majorHAnsi" w:eastAsia="Microsoft YaHei" w:hAnsiTheme="majorHAnsi"/>
+          <w:rFonts w:asciiTheme="majorHAnsi" w:eastAsia="微软雅黑" w:hAnsiTheme="majorHAnsi"/>
           <w:color w:val="333333"/>
           <w:sz w:val="32"/>
           <w:szCs w:val="32"/>
@@ -2275,7 +2555,7 @@
 </file>
 
 <file path=word/styles.xml><?xml version="1.0" encoding="utf-8"?>
-<w:styles xmlns:mc="http://schemas.openxmlformats.org/markup-compatibility/2006" xmlns:r="http://schemas.openxmlformats.org/officeDocument/2006/relationships" xmlns:w="http://schemas.openxmlformats.org/wordprocessingml/2006/main" xmlns:w14="http://schemas.microsoft.com/office/word/2010/wordml" xmlns:w15="http://schemas.microsoft.com/office/word/2012/wordml" mc:Ignorable="w14 w15">
+<w:styles xmlns:mc="http://schemas.openxmlformats.org/markup-compatibility/2006" xmlns:r="http://schemas.openxmlformats.org/officeDocument/2006/relationships" xmlns:w="http://schemas.openxmlformats.org/wordprocessingml/2006/main" xmlns:w14="http://schemas.microsoft.com/office/word/2010/wordml" xmlns:w15="http://schemas.microsoft.com/office/word/2012/wordml" xmlns:w16se="http://schemas.microsoft.com/office/word/2015/wordml/symex" mc:Ignorable="w14 w15 w16se">
   <w:docDefaults>
     <w:rPrDefault>
       <w:rPr>
@@ -2771,6 +3051,66 @@
       <w:szCs w:val="24"/>
     </w:rPr>
   </w:style>
+  <w:style w:type="character" w:styleId="FollowedHyperlink">
+    <w:name w:val="FollowedHyperlink"/>
+    <w:basedOn w:val="DefaultParagraphFont"/>
+    <w:uiPriority w:val="99"/>
+    <w:semiHidden/>
+    <w:unhideWhenUsed/>
+    <w:rsid w:val="00980897"/>
+    <w:rPr>
+      <w:color w:val="954F72" w:themeColor="followedHyperlink"/>
+      <w:u w:val="single"/>
+    </w:rPr>
+  </w:style>
+  <w:style w:type="paragraph" w:styleId="HTMLPreformatted">
+    <w:name w:val="HTML Preformatted"/>
+    <w:basedOn w:val="Normal"/>
+    <w:link w:val="HTMLPreformattedChar"/>
+    <w:uiPriority w:val="99"/>
+    <w:semiHidden/>
+    <w:unhideWhenUsed/>
+    <w:rsid w:val="00980897"/>
+    <w:pPr>
+      <w:tabs>
+        <w:tab w:val="left" w:pos="916"/>
+        <w:tab w:val="left" w:pos="1832"/>
+        <w:tab w:val="left" w:pos="2748"/>
+        <w:tab w:val="left" w:pos="3664"/>
+        <w:tab w:val="left" w:pos="4580"/>
+        <w:tab w:val="left" w:pos="5496"/>
+        <w:tab w:val="left" w:pos="6412"/>
+        <w:tab w:val="left" w:pos="7328"/>
+        <w:tab w:val="left" w:pos="8244"/>
+        <w:tab w:val="left" w:pos="9160"/>
+        <w:tab w:val="left" w:pos="10076"/>
+        <w:tab w:val="left" w:pos="10992"/>
+        <w:tab w:val="left" w:pos="11908"/>
+        <w:tab w:val="left" w:pos="12824"/>
+        <w:tab w:val="left" w:pos="13740"/>
+        <w:tab w:val="left" w:pos="14656"/>
+      </w:tabs>
+      <w:spacing w:after="0" w:line="240" w:lineRule="auto"/>
+    </w:pPr>
+    <w:rPr>
+      <w:rFonts w:ascii="Courier New" w:eastAsia="Times New Roman" w:hAnsi="Courier New" w:cs="Courier New"/>
+      <w:sz w:val="20"/>
+      <w:szCs w:val="20"/>
+    </w:rPr>
+  </w:style>
+  <w:style w:type="character" w:customStyle="1" w:styleId="HTMLPreformattedChar">
+    <w:name w:val="HTML Preformatted Char"/>
+    <w:basedOn w:val="DefaultParagraphFont"/>
+    <w:link w:val="HTMLPreformatted"/>
+    <w:uiPriority w:val="99"/>
+    <w:semiHidden/>
+    <w:rsid w:val="00980897"/>
+    <w:rPr>
+      <w:rFonts w:ascii="Courier New" w:eastAsia="Times New Roman" w:hAnsi="Courier New" w:cs="Courier New"/>
+      <w:sz w:val="20"/>
+      <w:szCs w:val="20"/>
+    </w:rPr>
+  </w:style>
 </w:styles>
 </file>
 

</xml_diff>

<commit_message>
added link to Solution to --> fatal: refusing to merge unrelated histories
</commit_message>
<xml_diff>
--- a/Git/Problems met and solutions  .docx
+++ b/Git/Problems met and solutions  .docx
@@ -2423,8 +2423,6 @@
         </w:rPr>
         <w:t>解决方法：</w:t>
       </w:r>
-      <w:bookmarkStart w:id="0" w:name="_GoBack"/>
-      <w:bookmarkEnd w:id="0"/>
     </w:p>
     <w:p>
       <w:pPr>
@@ -2504,20 +2502,58 @@
         <w:shd w:val="clear" w:color="auto" w:fill="EFF0F1"/>
         <w:textAlignment w:val="baseline"/>
         <w:rPr>
-          <w:rFonts w:ascii="Consolas" w:hAnsi="Consolas"/>
-          <w:color w:val="242729"/>
-        </w:rPr>
-      </w:pPr>
-      <w:r>
-        <w:rPr>
           <w:rStyle w:val="HTMLCode"/>
           <w:rFonts w:ascii="Consolas" w:hAnsi="Consolas"/>
           <w:color w:val="242729"/>
           <w:bdr w:val="none" w:sz="0" w:space="0" w:color="auto" w:frame="1"/>
           <w:shd w:val="clear" w:color="auto" w:fill="EFF0F1"/>
         </w:rPr>
+      </w:pPr>
+      <w:r>
+        <w:rPr>
+          <w:rStyle w:val="HTMLCode"/>
+          <w:rFonts w:ascii="Consolas" w:hAnsi="Consolas"/>
+          <w:color w:val="242729"/>
+          <w:bdr w:val="none" w:sz="0" w:space="0" w:color="auto" w:frame="1"/>
+          <w:shd w:val="clear" w:color="auto" w:fill="EFF0F1"/>
+        </w:rPr>
         <w:t>git push origin master</w:t>
       </w:r>
+    </w:p>
+    <w:p>
+      <w:pPr>
+        <w:pStyle w:val="HTMLPreformatted"/>
+        <w:shd w:val="clear" w:color="auto" w:fill="EFF0F1"/>
+        <w:textAlignment w:val="baseline"/>
+        <w:rPr>
+          <w:rStyle w:val="HTMLCode"/>
+          <w:rFonts w:ascii="Consolas" w:hAnsi="Consolas"/>
+          <w:color w:val="242729"/>
+          <w:bdr w:val="none" w:sz="0" w:space="0" w:color="auto" w:frame="1"/>
+          <w:shd w:val="clear" w:color="auto" w:fill="EFF0F1"/>
+        </w:rPr>
+      </w:pPr>
+    </w:p>
+    <w:p>
+      <w:pPr>
+        <w:pStyle w:val="HTMLPreformatted"/>
+        <w:shd w:val="clear" w:color="auto" w:fill="EFF0F1"/>
+        <w:textAlignment w:val="baseline"/>
+        <w:rPr>
+          <w:rFonts w:ascii="Consolas" w:hAnsi="Consolas"/>
+          <w:color w:val="242729"/>
+        </w:rPr>
+      </w:pPr>
+      <w:hyperlink r:id="rId13" w:history="1">
+        <w:r>
+          <w:rPr>
+            <w:rStyle w:val="Hyperlink"/>
+          </w:rPr>
+          <w:t>https://stackoverflow.com/questions/37937984/git-refusing-to-merge-unrelated-histories-on-rebase</w:t>
+        </w:r>
+      </w:hyperlink>
+      <w:bookmarkStart w:id="0" w:name="_GoBack"/>
+      <w:bookmarkEnd w:id="0"/>
     </w:p>
     <w:p>
       <w:pPr>

</xml_diff>